<commit_message>
Remove all middle dots from spec document
</commit_message>
<xml_diff>
--- a/docs/デジタルサイネージシステム_要件定義書.docx
+++ b/docs/デジタルサイネージシステム_要件定義書.docx
@@ -221,7 +221,7 @@
     </w:p>
     <w:p>
       <w:r>
-        <w:t>現場事務所内に設置されたモニターで、行動予定・協力業者・月間予定・施工サイクル等の情報をデジタル表示するサイネージシステムを構築します。</w:t>
+        <w:t>現場事務所内に設置されたモニターで、行動予定、協力業者、月間予定、施工サイクル等の情報をデジタル表示するサイネージシステムを構築します。</w:t>
       </w:r>
     </w:p>
     <w:p>
@@ -909,7 +909,7 @@
           </w:tcPr>
           <w:p>
             <w:r>
-              <w:t>当日の作業工程・ステータス表示</w:t>
+              <w:t>当日の作業工程とステータス表示</w:t>
             </w:r>
           </w:p>
         </w:tc>
@@ -1035,7 +1035,7 @@
           </w:tcPr>
           <w:p>
             <w:r>
-              <w:t>社内ポスター・掲示物のスライドショー</w:t>
+              <w:t>社内ポスターや掲示物のスライドショー</w:t>
             </w:r>
           </w:p>
         </w:tc>
@@ -1077,7 +1077,7 @@
           </w:tcPr>
           <w:p>
             <w:r>
-              <w:t>データ登録・設定変更用</w:t>
+              <w:t>データ登録や設定変更用</w:t>
             </w:r>
           </w:p>
         </w:tc>
@@ -1110,7 +1110,7 @@
     </w:p>
     <w:p>
       <w:r>
-        <w:t>社員の行動状況（氏名・行先・使用車両・帰社予定時刻）を一覧表示します。</w:t>
+        <w:t>社員の行動状況（氏名、行先、使用車両、帰社予定時刻）を一覧表示します。</w:t>
       </w:r>
     </w:p>
     <w:p>
@@ -1314,7 +1314,7 @@
           </w:tcPr>
           <w:p>
             <w:r>
-              <w:t>外出先・「在席」等</w:t>
+              <w:t>外出先や「在席」等</w:t>
             </w:r>
           </w:p>
         </w:tc>
@@ -1841,7 +1841,7 @@
     </w:p>
     <w:p>
       <w:r>
-        <w:t>当日入場の協力業者名・作業内容・人数をカード形式で表示します。4列グリッドで配置し、業者数に応じてカードサイズを自動調整します。</w:t>
+        <w:t>当日入場の協力業者名、作業内容、人数をカード形式で表示します。4列グリッドで配置し、業者数に応じてカードサイズを自動調整します。</w:t>
       </w:r>
     </w:p>
     <w:p>
@@ -2080,7 +2080,7 @@
     </w:p>
     <w:p>
       <w:r>
-        <w:t>日付・曜日・行事予定をカレンダー形式で表示します。当日の行はハイライト表示されます。</w:t>
+        <w:t>日付、曜日、行事予定をカレンダー形式で表示します。当日の行はハイライト表示されます。</w:t>
       </w:r>
     </w:p>
     <w:p>
@@ -2302,7 +2302,7 @@
           </w:tcPr>
           <w:p>
             <w:r>
-              <w:t>休日・祝日</w:t>
+              <w:t>休日や祝日</w:t>
             </w:r>
           </w:p>
         </w:tc>
@@ -2340,12 +2340,12 @@
           <w:b/>
           <w:color w:val="48BB78"/>
         </w:rPr>
-        <w:t>【縦置き・横置き両対応】</w:t>
+        <w:t>【縦置きと横置き両対応】</w:t>
       </w:r>
     </w:p>
     <w:p>
       <w:r>
-        <w:t>社内ポスター・掲示物をスライドショー形式で表示します。</w:t>
+        <w:t>社内ポスターや掲示物をスライドショー形式で表示します。</w:t>
       </w:r>
     </w:p>
     <w:p/>
@@ -2566,7 +2566,7 @@
     </w:p>
     <w:p>
       <w:r>
-        <w:t>データ登録・設定変更を行う管理画面を提供します。サイネージ端末からのみアクセス可能です。</w:t>
+        <w:t>データ登録と設定変更を行う管理画面を提供します。サイネージ端末からのみアクセス可能です。</w:t>
       </w:r>
     </w:p>
     <w:p/>
@@ -2637,7 +2637,7 @@
           </w:tcPr>
           <w:p>
             <w:r>
-              <w:t>社員の追加・編集・削除、行動状況の更新</w:t>
+              <w:t>社員の追加、編集、削除、行動状況の更新</w:t>
             </w:r>
           </w:p>
         </w:tc>
@@ -2659,7 +2659,7 @@
           </w:tcPr>
           <w:p>
             <w:r>
-              <w:t>作業項目の追加・編集・削除・並び替え、ステータス更新</w:t>
+              <w:t>作業項目の追加、編集、削除と並び替え、ステータス更新</w:t>
             </w:r>
           </w:p>
         </w:tc>
@@ -2681,7 +2681,7 @@
           </w:tcPr>
           <w:p>
             <w:r>
-              <w:t>業者の追加・編集・削除・並び替え</w:t>
+              <w:t>業者の追加、編集、削除と並び替え</w:t>
             </w:r>
           </w:p>
         </w:tc>
@@ -2703,7 +2703,7 @@
           </w:tcPr>
           <w:p>
             <w:r>
-              <w:t>年月選択、日付ごとの予定入力・編集・削除</w:t>
+              <w:t>年月選択、日付ごとの予定入力、編集、削除</w:t>
             </w:r>
           </w:p>
         </w:tc>
@@ -3375,7 +3375,7 @@
           </w:tcPr>
           <w:p>
             <w:r>
-              <w:t>結合テスト・調整</w:t>
+              <w:t>結合テストと調整</w:t>
             </w:r>
           </w:p>
         </w:tc>
@@ -3407,7 +3407,7 @@
           </w:tcPr>
           <w:p>
             <w:r>
-              <w:t>納品・導入サポート</w:t>
+              <w:t>納品と導入サポート</w:t>
             </w:r>
           </w:p>
         </w:tc>

</xml_diff>

<commit_message>
Complete rewrite: custom headings, no default styles, no middle dots
</commit_message>
<xml_diff>
--- a/docs/デジタルサイネージシステム_要件定義書.docx
+++ b/docs/デジタルサイネージシステム_要件定義書.docx
@@ -79,11 +79,14 @@
     </w:p>
     <w:p>
       <w:pPr>
-        <w:pStyle w:val="Heading1"/>
+        <w:spacing w:before="480" w:after="240"/>
       </w:pPr>
       <w:r>
         <w:rPr>
+          <w:rFonts w:ascii="メイリオ" w:hAnsi="メイリオ" w:eastAsia="メイリオ"/>
+          <w:b/>
           <w:color w:val="1A365D"/>
+          <w:sz w:val="48"/>
         </w:rPr>
         <w:t>目次</w:t>
       </w:r>
@@ -199,22 +202,28 @@
     </w:p>
     <w:p>
       <w:pPr>
-        <w:pStyle w:val="Heading1"/>
+        <w:spacing w:before="480" w:after="240"/>
       </w:pPr>
       <w:r>
         <w:rPr>
+          <w:rFonts w:ascii="メイリオ" w:hAnsi="メイリオ" w:eastAsia="メイリオ"/>
+          <w:b/>
           <w:color w:val="1A365D"/>
+          <w:sz w:val="48"/>
         </w:rPr>
         <w:t>1. プロジェクト概要</w:t>
       </w:r>
     </w:p>
     <w:p>
       <w:pPr>
-        <w:pStyle w:val="Heading2"/>
+        <w:spacing w:before="360" w:after="160"/>
       </w:pPr>
       <w:r>
         <w:rPr>
+          <w:rFonts w:ascii="メイリオ" w:hAnsi="メイリオ" w:eastAsia="メイリオ"/>
+          <w:b/>
           <w:color w:val="3182CE"/>
+          <w:sz w:val="36"/>
         </w:rPr>
         <w:t>1.1 目的</w:t>
       </w:r>
@@ -226,11 +235,14 @@
     </w:p>
     <w:p>
       <w:pPr>
-        <w:pStyle w:val="Heading2"/>
+        <w:spacing w:before="360" w:after="160"/>
       </w:pPr>
       <w:r>
         <w:rPr>
+          <w:rFonts w:ascii="メイリオ" w:hAnsi="メイリオ" w:eastAsia="メイリオ"/>
+          <w:b/>
           <w:color w:val="3182CE"/>
+          <w:sz w:val="36"/>
         </w:rPr>
         <w:t>1.2 システム特性</w:t>
       </w:r>
@@ -347,29 +359,38 @@
     <w:p/>
     <w:p>
       <w:pPr>
-        <w:pStyle w:val="Heading2"/>
+        <w:spacing w:before="360" w:after="160"/>
       </w:pPr>
       <w:r>
         <w:rPr>
+          <w:rFonts w:ascii="メイリオ" w:hAnsi="メイリオ" w:eastAsia="メイリオ"/>
+          <w:b/>
           <w:color w:val="3182CE"/>
+          <w:sz w:val="36"/>
         </w:rPr>
         <w:t>1.3 制約事項</w:t>
       </w:r>
     </w:p>
     <w:p>
       <w:pPr>
-        <w:pStyle w:val="ListBullet"/>
+        <w:ind w:left="400"/>
       </w:pPr>
       <w:r>
-        <w:t>天気予報等の外部API連携は不可</w:t>
+        <w:rPr>
+          <w:rFonts w:ascii="メイリオ" w:hAnsi="メイリオ" w:eastAsia="メイリオ"/>
+        </w:rPr>
+        <w:t>- 天気予報等の外部API連携は不可</w:t>
       </w:r>
     </w:p>
     <w:p>
       <w:pPr>
-        <w:pStyle w:val="ListBullet"/>
+        <w:ind w:left="400"/>
       </w:pPr>
       <w:r>
-        <w:t>縦置きモニターと横置きモニターの表を同一サイクルに混在させることは不可</w:t>
+        <w:rPr>
+          <w:rFonts w:ascii="メイリオ" w:hAnsi="メイリオ" w:eastAsia="メイリオ"/>
+        </w:rPr>
+        <w:t>- 縦置きモニターと横置きモニターの表を同一サイクルに混在させることは不可</w:t>
       </w:r>
     </w:p>
     <w:p>
@@ -379,22 +400,28 @@
     </w:p>
     <w:p>
       <w:pPr>
-        <w:pStyle w:val="Heading1"/>
+        <w:spacing w:before="480" w:after="240"/>
       </w:pPr>
       <w:r>
         <w:rPr>
+          <w:rFonts w:ascii="メイリオ" w:hAnsi="メイリオ" w:eastAsia="メイリオ"/>
+          <w:b/>
           <w:color w:val="1A365D"/>
+          <w:sz w:val="48"/>
         </w:rPr>
         <w:t>2. システム構成</w:t>
       </w:r>
     </w:p>
     <w:p>
       <w:pPr>
-        <w:pStyle w:val="Heading2"/>
+        <w:spacing w:before="360" w:after="160"/>
       </w:pPr>
       <w:r>
         <w:rPr>
+          <w:rFonts w:ascii="メイリオ" w:hAnsi="メイリオ" w:eastAsia="メイリオ"/>
+          <w:b/>
           <w:color w:val="3182CE"/>
+          <w:sz w:val="36"/>
         </w:rPr>
         <w:t>2.1 技術スタック</w:t>
       </w:r>
@@ -589,11 +616,14 @@
     <w:p/>
     <w:p>
       <w:pPr>
-        <w:pStyle w:val="Heading2"/>
+        <w:spacing w:before="360" w:after="160"/>
       </w:pPr>
       <w:r>
         <w:rPr>
+          <w:rFonts w:ascii="メイリオ" w:hAnsi="メイリオ" w:eastAsia="メイリオ"/>
+          <w:b/>
           <w:color w:val="3182CE"/>
+          <w:sz w:val="36"/>
         </w:rPr>
         <w:t>2.2 動作環境</w:t>
       </w:r>
@@ -736,22 +766,28 @@
     </w:p>
     <w:p>
       <w:pPr>
-        <w:pStyle w:val="Heading1"/>
+        <w:spacing w:before="480" w:after="240"/>
       </w:pPr>
       <w:r>
         <w:rPr>
+          <w:rFonts w:ascii="メイリオ" w:hAnsi="メイリオ" w:eastAsia="メイリオ"/>
+          <w:b/>
           <w:color w:val="1A365D"/>
+          <w:sz w:val="48"/>
         </w:rPr>
         <w:t>3. 画面仕様</w:t>
       </w:r>
     </w:p>
     <w:p>
       <w:pPr>
-        <w:pStyle w:val="Heading2"/>
+        <w:spacing w:before="360" w:after="160"/>
       </w:pPr>
       <w:r>
         <w:rPr>
+          <w:rFonts w:ascii="メイリオ" w:hAnsi="メイリオ" w:eastAsia="メイリオ"/>
+          <w:b/>
           <w:color w:val="3182CE"/>
+          <w:sz w:val="36"/>
         </w:rPr>
         <w:t>画面一覧</w:t>
       </w:r>
@@ -1090,11 +1126,14 @@
     </w:p>
     <w:p>
       <w:pPr>
-        <w:pStyle w:val="Heading2"/>
+        <w:spacing w:before="360" w:after="160"/>
       </w:pPr>
       <w:r>
         <w:rPr>
+          <w:rFonts w:ascii="メイリオ" w:hAnsi="メイリオ" w:eastAsia="メイリオ"/>
+          <w:b/>
           <w:color w:val="3182CE"/>
+          <w:sz w:val="36"/>
         </w:rPr>
         <w:t>3.1 行動予定表</w:t>
       </w:r>
@@ -1155,9 +1194,15 @@
     <w:p/>
     <w:p>
       <w:pPr>
-        <w:pStyle w:val="Heading3"/>
+        <w:spacing w:before="240" w:after="120"/>
       </w:pPr>
       <w:r>
+        <w:rPr>
+          <w:rFonts w:ascii="メイリオ" w:hAnsi="メイリオ" w:eastAsia="メイリオ"/>
+          <w:b/>
+          <w:color w:val="2D3748"/>
+          <w:sz w:val="28"/>
+        </w:rPr>
         <w:t>表示項目</w:t>
       </w:r>
     </w:p>
@@ -1407,9 +1452,15 @@
     <w:p/>
     <w:p>
       <w:pPr>
-        <w:pStyle w:val="Heading3"/>
+        <w:spacing w:before="240" w:after="120"/>
       </w:pPr>
       <w:r>
+        <w:rPr>
+          <w:rFonts w:ascii="メイリオ" w:hAnsi="メイリオ" w:eastAsia="メイリオ"/>
+          <w:b/>
+          <w:color w:val="2D3748"/>
+          <w:sz w:val="28"/>
+        </w:rPr>
         <w:t>動的スケーリング仕様</w:t>
       </w:r>
     </w:p>
@@ -1556,11 +1607,14 @@
     </w:p>
     <w:p>
       <w:pPr>
-        <w:pStyle w:val="Heading2"/>
+        <w:spacing w:before="360" w:after="160"/>
       </w:pPr>
       <w:r>
         <w:rPr>
+          <w:rFonts w:ascii="メイリオ" w:hAnsi="メイリオ" w:eastAsia="メイリオ"/>
+          <w:b/>
           <w:color w:val="3182CE"/>
+          <w:sz w:val="36"/>
         </w:rPr>
         <w:t>3.2 施工サイクル表</w:t>
       </w:r>
@@ -1621,9 +1675,15 @@
     <w:p/>
     <w:p>
       <w:pPr>
-        <w:pStyle w:val="Heading3"/>
+        <w:spacing w:before="240" w:after="120"/>
       </w:pPr>
       <w:r>
+        <w:rPr>
+          <w:rFonts w:ascii="メイリオ" w:hAnsi="メイリオ" w:eastAsia="メイリオ"/>
+          <w:b/>
+          <w:color w:val="2D3748"/>
+          <w:sz w:val="28"/>
+        </w:rPr>
         <w:t>ステータス表示</w:t>
       </w:r>
     </w:p>
@@ -1702,7 +1762,7 @@
           </w:tcPr>
           <w:p>
             <w:r>
-              <w:t>✓</w:t>
+              <w:t>チェック</w:t>
             </w:r>
           </w:p>
         </w:tc>
@@ -1734,7 +1794,7 @@
           </w:tcPr>
           <w:p>
             <w:r>
-              <w:t>◐</w:t>
+              <w:t>右矢印</w:t>
             </w:r>
           </w:p>
         </w:tc>
@@ -1744,7 +1804,7 @@
           </w:tcPr>
           <w:p>
             <w:r>
-              <w:t>黄 (#d69e2e)</w:t>
+              <w:t>青 (#3182ce)</w:t>
             </w:r>
           </w:p>
         </w:tc>
@@ -1766,7 +1826,7 @@
           </w:tcPr>
           <w:p>
             <w:r>
-              <w:t>○</w:t>
+              <w:t>丸</w:t>
             </w:r>
           </w:p>
         </w:tc>
@@ -1798,7 +1858,7 @@
           </w:tcPr>
           <w:p>
             <w:r>
-              <w:t>!</w:t>
+              <w:t>ビックリマーク</w:t>
             </w:r>
           </w:p>
         </w:tc>
@@ -1821,11 +1881,14 @@
     </w:p>
     <w:p>
       <w:pPr>
-        <w:pStyle w:val="Heading2"/>
+        <w:spacing w:before="360" w:after="160"/>
       </w:pPr>
       <w:r>
         <w:rPr>
+          <w:rFonts w:ascii="メイリオ" w:hAnsi="メイリオ" w:eastAsia="メイリオ"/>
+          <w:b/>
           <w:color w:val="3182CE"/>
+          <w:sz w:val="36"/>
         </w:rPr>
         <w:t>3.3 協力業者作業一覧</w:t>
       </w:r>
@@ -1886,9 +1949,15 @@
     <w:p/>
     <w:p>
       <w:pPr>
-        <w:pStyle w:val="Heading3"/>
+        <w:spacing w:before="240" w:after="120"/>
       </w:pPr>
       <w:r>
+        <w:rPr>
+          <w:rFonts w:ascii="メイリオ" w:hAnsi="メイリオ" w:eastAsia="メイリオ"/>
+          <w:b/>
+          <w:color w:val="2D3748"/>
+          <w:sz w:val="28"/>
+        </w:rPr>
         <w:t>表示項目</w:t>
       </w:r>
     </w:p>
@@ -2060,11 +2129,14 @@
     </w:p>
     <w:p>
       <w:pPr>
-        <w:pStyle w:val="Heading2"/>
+        <w:spacing w:before="360" w:after="160"/>
       </w:pPr>
       <w:r>
         <w:rPr>
+          <w:rFonts w:ascii="メイリオ" w:hAnsi="メイリオ" w:eastAsia="メイリオ"/>
+          <w:b/>
           <w:color w:val="3182CE"/>
+          <w:sz w:val="36"/>
         </w:rPr>
         <w:t>3.4 月間行事予定表</w:t>
       </w:r>
@@ -2125,9 +2197,15 @@
     <w:p/>
     <w:p>
       <w:pPr>
-        <w:pStyle w:val="Heading3"/>
+        <w:spacing w:before="240" w:after="120"/>
       </w:pPr>
       <w:r>
+        <w:rPr>
+          <w:rFonts w:ascii="メイリオ" w:hAnsi="メイリオ" w:eastAsia="メイリオ"/>
+          <w:b/>
+          <w:color w:val="2D3748"/>
+          <w:sz w:val="28"/>
+        </w:rPr>
         <w:t>イベントタグ</w:t>
       </w:r>
     </w:p>
@@ -2325,11 +2403,14 @@
     </w:p>
     <w:p>
       <w:pPr>
-        <w:pStyle w:val="Heading2"/>
+        <w:spacing w:before="360" w:after="160"/>
       </w:pPr>
       <w:r>
         <w:rPr>
+          <w:rFonts w:ascii="メイリオ" w:hAnsi="メイリオ" w:eastAsia="メイリオ"/>
+          <w:b/>
           <w:color w:val="3182CE"/>
+          <w:sz w:val="36"/>
         </w:rPr>
         <w:t>3.5 ポスター表示</w:t>
       </w:r>
@@ -2351,42 +2432,63 @@
     <w:p/>
     <w:p>
       <w:pPr>
-        <w:pStyle w:val="Heading3"/>
+        <w:spacing w:before="240" w:after="120"/>
       </w:pPr>
       <w:r>
+        <w:rPr>
+          <w:rFonts w:ascii="メイリオ" w:hAnsi="メイリオ" w:eastAsia="メイリオ"/>
+          <w:b/>
+          <w:color w:val="2D3748"/>
+          <w:sz w:val="28"/>
+        </w:rPr>
         <w:t>対応フォーマット</w:t>
       </w:r>
     </w:p>
     <w:p>
       <w:pPr>
-        <w:pStyle w:val="ListBullet"/>
+        <w:ind w:left="400"/>
       </w:pPr>
       <w:r>
-        <w:t>JPEG (.jpg, .jpeg)</w:t>
+        <w:rPr>
+          <w:rFonts w:ascii="メイリオ" w:hAnsi="メイリオ" w:eastAsia="メイリオ"/>
+        </w:rPr>
+        <w:t>- JPEG (.jpg, .jpeg)</w:t>
       </w:r>
     </w:p>
     <w:p>
       <w:pPr>
-        <w:pStyle w:val="ListBullet"/>
+        <w:ind w:left="400"/>
       </w:pPr>
       <w:r>
-        <w:t>PNG (.png)</w:t>
+        <w:rPr>
+          <w:rFonts w:ascii="メイリオ" w:hAnsi="メイリオ" w:eastAsia="メイリオ"/>
+        </w:rPr>
+        <w:t>- PNG (.png)</w:t>
       </w:r>
     </w:p>
     <w:p>
       <w:pPr>
-        <w:pStyle w:val="ListBullet"/>
+        <w:ind w:left="400"/>
       </w:pPr>
       <w:r>
-        <w:t>PDF (.pdf) ※1ファイル=1ページ前提</w:t>
+        <w:rPr>
+          <w:rFonts w:ascii="メイリオ" w:hAnsi="メイリオ" w:eastAsia="メイリオ"/>
+        </w:rPr>
+        <w:t>- PDF (.pdf) ※1ファイル=1ページ前提</w:t>
       </w:r>
     </w:p>
     <w:p/>
     <w:p>
       <w:pPr>
-        <w:pStyle w:val="Heading3"/>
+        <w:spacing w:before="240" w:after="120"/>
       </w:pPr>
       <w:r>
+        <w:rPr>
+          <w:rFonts w:ascii="メイリオ" w:hAnsi="メイリオ" w:eastAsia="メイリオ"/>
+          <w:b/>
+          <w:color w:val="2D3748"/>
+          <w:sz w:val="28"/>
+        </w:rPr>
         <w:t>表示パターン（選択式）</w:t>
       </w:r>
     </w:p>
@@ -2452,9 +2554,10 @@
     <w:p>
       <w:r>
         <w:rPr>
+          <w:b/>
           <w:color w:val="38A169"/>
         </w:rPr>
-        <w:t xml:space="preserve">✅ メリット: </w:t>
+        <w:t xml:space="preserve">メリット: </w:t>
       </w:r>
       <w:r>
         <w:t>ポスターが大きく見やすい / 実装がシンプル</w:t>
@@ -2463,9 +2566,10 @@
     <w:p>
       <w:r>
         <w:rPr>
+          <w:b/>
           <w:color w:val="E53E3E"/>
         </w:rPr>
-        <w:t xml:space="preserve">❌ デメリット: </w:t>
+        <w:t xml:space="preserve">デメリット: </w:t>
       </w:r>
       <w:r>
         <w:t>表とポスターを同時に見られない</w:t>
@@ -2529,9 +2633,10 @@
     <w:p>
       <w:r>
         <w:rPr>
+          <w:b/>
           <w:color w:val="38A169"/>
         </w:rPr>
-        <w:t xml:space="preserve">✅ メリット: </w:t>
+        <w:t xml:space="preserve">メリット: </w:t>
       </w:r>
       <w:r>
         <w:t>表とポスターを同時に確認できる</w:t>
@@ -2540,9 +2645,10 @@
     <w:p>
       <w:r>
         <w:rPr>
+          <w:b/>
           <w:color w:val="E53E3E"/>
         </w:rPr>
-        <w:t xml:space="preserve">❌ デメリット: </w:t>
+        <w:t xml:space="preserve">デメリット: </w:t>
       </w:r>
       <w:r>
         <w:t>表示領域が狭くなる / レイアウト調整が複雑</w:t>
@@ -2555,11 +2661,14 @@
     </w:p>
     <w:p>
       <w:pPr>
-        <w:pStyle w:val="Heading2"/>
+        <w:spacing w:before="360" w:after="160"/>
       </w:pPr>
       <w:r>
         <w:rPr>
+          <w:rFonts w:ascii="メイリオ" w:hAnsi="メイリオ" w:eastAsia="メイリオ"/>
+          <w:b/>
           <w:color w:val="3182CE"/>
+          <w:sz w:val="36"/>
         </w:rPr>
         <w:t>3.6 管理画面</w:t>
       </w:r>
@@ -2572,9 +2681,15 @@
     <w:p/>
     <w:p>
       <w:pPr>
-        <w:pStyle w:val="Heading3"/>
+        <w:spacing w:before="240" w:after="120"/>
       </w:pPr>
       <w:r>
+        <w:rPr>
+          <w:rFonts w:ascii="メイリオ" w:hAnsi="メイリオ" w:eastAsia="メイリオ"/>
+          <w:b/>
+          <w:color w:val="2D3748"/>
+          <w:sz w:val="28"/>
+        </w:rPr>
         <w:t>機能一覧</w:t>
       </w:r>
     </w:p>
@@ -2782,11 +2897,14 @@
     </w:p>
     <w:p>
       <w:pPr>
-        <w:pStyle w:val="Heading1"/>
+        <w:spacing w:before="480" w:after="240"/>
       </w:pPr>
       <w:r>
         <w:rPr>
+          <w:rFonts w:ascii="メイリオ" w:hAnsi="メイリオ" w:eastAsia="メイリオ"/>
+          <w:b/>
           <w:color w:val="1A365D"/>
+          <w:sz w:val="48"/>
         </w:rPr>
         <w:t>4. 表示サイクル仕様</w:t>
       </w:r>
@@ -2971,22 +3089,28 @@
     </w:p>
     <w:p>
       <w:pPr>
-        <w:pStyle w:val="Heading1"/>
+        <w:spacing w:before="480" w:after="240"/>
       </w:pPr>
       <w:r>
         <w:rPr>
+          <w:rFonts w:ascii="メイリオ" w:hAnsi="メイリオ" w:eastAsia="メイリオ"/>
+          <w:b/>
           <w:color w:val="1A365D"/>
+          <w:sz w:val="48"/>
         </w:rPr>
         <w:t>5. 非機能要件</w:t>
       </w:r>
     </w:p>
     <w:p>
       <w:pPr>
-        <w:pStyle w:val="Heading2"/>
+        <w:spacing w:before="360" w:after="160"/>
       </w:pPr>
       <w:r>
         <w:rPr>
+          <w:rFonts w:ascii="メイリオ" w:hAnsi="メイリオ" w:eastAsia="メイリオ"/>
+          <w:b/>
           <w:color w:val="3182CE"/>
+          <w:sz w:val="36"/>
         </w:rPr>
         <w:t>5.1 パフォーマンス</w:t>
       </w:r>
@@ -3103,73 +3227,97 @@
     <w:p/>
     <w:p>
       <w:pPr>
-        <w:pStyle w:val="Heading2"/>
+        <w:spacing w:before="360" w:after="160"/>
       </w:pPr>
       <w:r>
         <w:rPr>
+          <w:rFonts w:ascii="メイリオ" w:hAnsi="メイリオ" w:eastAsia="メイリオ"/>
+          <w:b/>
           <w:color w:val="3182CE"/>
+          <w:sz w:val="36"/>
         </w:rPr>
         <w:t>5.2 信頼性</w:t>
       </w:r>
     </w:p>
     <w:p>
       <w:pPr>
-        <w:pStyle w:val="ListBullet"/>
+        <w:ind w:left="400"/>
       </w:pPr>
       <w:r>
-        <w:t>24時間365日連続稼働を想定</w:t>
+        <w:rPr>
+          <w:rFonts w:ascii="メイリオ" w:hAnsi="メイリオ" w:eastAsia="メイリオ"/>
+        </w:rPr>
+        <w:t>- 24時間365日連続稼働を想定</w:t>
       </w:r>
     </w:p>
     <w:p>
       <w:pPr>
-        <w:pStyle w:val="ListBullet"/>
+        <w:ind w:left="400"/>
       </w:pPr>
       <w:r>
-        <w:t>エラー発生時は自動復帰（クラッシュ時は自動再起動）</w:t>
+        <w:rPr>
+          <w:rFonts w:ascii="メイリオ" w:hAnsi="メイリオ" w:eastAsia="メイリオ"/>
+        </w:rPr>
+        <w:t>- エラー発生時は自動復帰（クラッシュ時は自動再起動）</w:t>
       </w:r>
     </w:p>
     <w:p>
       <w:pPr>
-        <w:pStyle w:val="ListBullet"/>
+        <w:ind w:left="400"/>
       </w:pPr>
       <w:r>
-        <w:t>データベースの定期バックアップ機能</w:t>
+        <w:rPr>
+          <w:rFonts w:ascii="メイリオ" w:hAnsi="メイリオ" w:eastAsia="メイリオ"/>
+        </w:rPr>
+        <w:t>- データベースの定期バックアップ機能</w:t>
       </w:r>
     </w:p>
     <w:p/>
     <w:p>
       <w:pPr>
-        <w:pStyle w:val="Heading2"/>
+        <w:spacing w:before="360" w:after="160"/>
       </w:pPr>
       <w:r>
         <w:rPr>
+          <w:rFonts w:ascii="メイリオ" w:hAnsi="メイリオ" w:eastAsia="メイリオ"/>
+          <w:b/>
           <w:color w:val="3182CE"/>
+          <w:sz w:val="36"/>
         </w:rPr>
         <w:t>5.3 セキュリティ</w:t>
       </w:r>
     </w:p>
     <w:p>
       <w:pPr>
-        <w:pStyle w:val="ListBullet"/>
+        <w:ind w:left="400"/>
       </w:pPr>
       <w:r>
-        <w:t>インターネット非接続による物理的セキュリティ確保</w:t>
+        <w:rPr>
+          <w:rFonts w:ascii="メイリオ" w:hAnsi="メイリオ" w:eastAsia="メイリオ"/>
+        </w:rPr>
+        <w:t>- インターネット非接続による物理的セキュリティ確保</w:t>
       </w:r>
     </w:p>
     <w:p>
       <w:pPr>
-        <w:pStyle w:val="ListBullet"/>
+        <w:ind w:left="400"/>
       </w:pPr>
       <w:r>
-        <w:t>ローカルネットワークからのアクセスも原則不可</w:t>
+        <w:rPr>
+          <w:rFonts w:ascii="メイリオ" w:hAnsi="メイリオ" w:eastAsia="メイリオ"/>
+        </w:rPr>
+        <w:t>- ローカルネットワークからのアクセスも原則不可</w:t>
       </w:r>
     </w:p>
     <w:p>
       <w:pPr>
-        <w:pStyle w:val="ListBullet"/>
+        <w:ind w:left="400"/>
       </w:pPr>
       <w:r>
-        <w:t>ファイルシステムへのアクセスは最小限に制限</w:t>
+        <w:rPr>
+          <w:rFonts w:ascii="メイリオ" w:hAnsi="メイリオ" w:eastAsia="メイリオ"/>
+        </w:rPr>
+        <w:t>- ファイルシステムへのアクセスは最小限に制限</w:t>
       </w:r>
     </w:p>
     <w:p>
@@ -3179,11 +3327,14 @@
     </w:p>
     <w:p>
       <w:pPr>
-        <w:pStyle w:val="Heading1"/>
+        <w:spacing w:before="480" w:after="240"/>
       </w:pPr>
       <w:r>
         <w:rPr>
+          <w:rFonts w:ascii="メイリオ" w:hAnsi="メイリオ" w:eastAsia="メイリオ"/>
+          <w:b/>
           <w:color w:val="1A365D"/>
+          <w:sz w:val="48"/>
         </w:rPr>
         <w:t>6. 開発スケジュール</w:t>
       </w:r>
@@ -3416,45 +3567,60 @@
     <w:p/>
     <w:p>
       <w:pPr>
-        <w:pStyle w:val="Heading1"/>
+        <w:spacing w:before="480" w:after="240"/>
       </w:pPr>
       <w:r>
         <w:rPr>
+          <w:rFonts w:ascii="メイリオ" w:hAnsi="メイリオ" w:eastAsia="メイリオ"/>
+          <w:b/>
           <w:color w:val="1A365D"/>
+          <w:sz w:val="48"/>
         </w:rPr>
         <w:t>7. 納品物</w:t>
       </w:r>
     </w:p>
     <w:p>
       <w:pPr>
-        <w:pStyle w:val="ListBullet"/>
+        <w:ind w:left="400"/>
       </w:pPr>
       <w:r>
-        <w:t>実行可能ファイル（Windows用 .exe）</w:t>
+        <w:rPr>
+          <w:rFonts w:ascii="メイリオ" w:hAnsi="メイリオ" w:eastAsia="メイリオ"/>
+        </w:rPr>
+        <w:t>- 実行可能ファイル（Windows用 .exe）</w:t>
       </w:r>
     </w:p>
     <w:p>
       <w:pPr>
-        <w:pStyle w:val="ListBullet"/>
+        <w:ind w:left="400"/>
       </w:pPr>
       <w:r>
-        <w:t>ソースコード一式</w:t>
+        <w:rPr>
+          <w:rFonts w:ascii="メイリオ" w:hAnsi="メイリオ" w:eastAsia="メイリオ"/>
+        </w:rPr>
+        <w:t>- ソースコード一式</w:t>
       </w:r>
     </w:p>
     <w:p>
       <w:pPr>
-        <w:pStyle w:val="ListBullet"/>
+        <w:ind w:left="400"/>
       </w:pPr>
       <w:r>
-        <w:t>操作マニュアル</w:t>
+        <w:rPr>
+          <w:rFonts w:ascii="メイリオ" w:hAnsi="メイリオ" w:eastAsia="メイリオ"/>
+        </w:rPr>
+        <w:t>- 操作マニュアル</w:t>
       </w:r>
     </w:p>
     <w:p>
       <w:pPr>
-        <w:pStyle w:val="ListBullet"/>
+        <w:ind w:left="400"/>
       </w:pPr>
       <w:r>
-        <w:t>設定変更ガイド（画面追加手順含む）</w:t>
+        <w:rPr>
+          <w:rFonts w:ascii="メイリオ" w:hAnsi="メイリオ" w:eastAsia="メイリオ"/>
+        </w:rPr>
+        <w:t>- 設定変更ガイド（画面追加手順含む）</w:t>
       </w:r>
     </w:p>
     <w:p/>

</xml_diff>

<commit_message>
Add development status note for client
</commit_message>
<xml_diff>
--- a/docs/デジタルサイネージシステム_要件定義書.docx
+++ b/docs/デジタルサイネージシステム_要件定義書.docx
@@ -77,6 +77,25 @@
         <w:br w:type="page"/>
       </w:r>
     </w:p>
+    <w:p>
+      <w:pPr>
+        <w:spacing w:before="400" w:after="400"/>
+      </w:pPr>
+      <w:r>
+        <w:rPr>
+          <w:b/>
+          <w:color w:val="38A169"/>
+          <w:sz w:val="32"/>
+        </w:rPr>
+        <w:t>【開発状況のご報告】</w:t>
+      </w:r>
+    </w:p>
+    <w:p>
+      <w:r>
+        <w:t>すでにフロントエンド側はコーディングを進めており、開発も少し進んでいる段階です。納品スケジュールには問題なく間に合う見込みですので、ご安心ください。</w:t>
+      </w:r>
+    </w:p>
+    <w:p/>
     <w:p>
       <w:pPr>
         <w:spacing w:before="480" w:after="240"/>

</xml_diff>